<commit_message>
create token and test
</commit_message>
<xml_diff>
--- a/note.docx
+++ b/note.docx
@@ -1,23 +1,448 @@
 
 <file path=word/document.xml><?xml version="1.0" encoding="utf-8"?>
-<w:document xmlns:wpc="http://schemas.microsoft.com/office/word/2010/wordprocessingCanvas" xmlns:cx="http://schemas.microsoft.com/office/drawing/2014/chartex" xmlns:cx1="http://schemas.microsoft.com/office/drawing/2015/9/8/chartex" xmlns:cx2="http://schemas.microsoft.com/office/drawing/2015/10/21/chartex" xmlns:cx3="http://schemas.microsoft.com/office/drawing/2016/5/9/chartex" xmlns:cx4="http://schemas.microsoft.com/office/drawing/2016/5/10/chartex" xmlns:cx5="http://schemas.microsoft.com/office/drawing/2016/5/11/chartex" xmlns:cx6="http://schemas.microsoft.com/office/drawing/2016/5/12/chartex" xmlns:cx7="http://schemas.microsoft.com/office/drawing/2016/5/13/chartex" xmlns:cx8="http://schemas.microsoft.com/office/drawing/2016/5/14/chartex" xmlns:mc="http://schemas.openxmlformats.org/markup-compatibility/2006" xmlns:aink="http://schemas.microsoft.com/office/drawing/2016/ink" xmlns:am3d="http://schemas.microsoft.com/office/drawing/2017/model3d" xmlns:o="urn:schemas-microsoft-com:office:office" xmlns:oel="http://schemas.microsoft.com/office/2019/extlst" xmlns:r="http://schemas.openxmlformats.org/officeDocument/2006/relationships" xmlns:m="http://schemas.openxmlformats.org/officeDocument/2006/math" xmlns:v="urn:schemas-microsoft-com:vml" xmlns:wp14="http://schemas.microsoft.com/office/word/2010/wordprocessingDrawing" xmlns:wp="http://schemas.openxmlformats.org/drawingml/2006/wordprocessingDrawing" xmlns:w10="urn:schemas-microsoft-com:office:word" xmlns:w="http://schemas.openxmlformats.org/wordprocessingml/2006/main" xmlns:w14="http://schemas.microsoft.com/office/word/2010/wordml" xmlns:w15="http://schemas.microsoft.com/office/word/2012/wordml" xmlns:w16cex="http://schemas.microsoft.com/office/word/2018/wordml/cex" xmlns:w16cid="http://schemas.microsoft.com/office/word/2016/wordml/cid" xmlns:w16="http://schemas.microsoft.com/office/word/2018/wordml" xmlns:w16du="http://schemas.microsoft.com/office/word/2023/wordml/word16du" xmlns:w16sdtdh="http://schemas.microsoft.com/office/word/2020/wordml/sdtdatahash" xmlns:w16se="http://schemas.microsoft.com/office/word/2015/wordml/symex" xmlns:wpg="http://schemas.microsoft.com/office/word/2010/wordprocessingGroup" xmlns:wpi="http://schemas.microsoft.com/office/word/2010/wordprocessingInk" xmlns:wne="http://schemas.microsoft.com/office/word/2006/wordml" xmlns:wps="http://schemas.microsoft.com/office/word/2010/wordprocessingShape" mc:Ignorable="w14 w15 w16se w16cid w16 w16cex w16sdtdh wp14">
+<w:document xmlns:wpc="http://schemas.microsoft.com/office/word/2010/wordprocessingCanvas" xmlns:cx="http://schemas.microsoft.com/office/drawing/2014/chartex" xmlns:cx1="http://schemas.microsoft.com/office/drawing/2015/9/8/chartex" xmlns:cx2="http://schemas.microsoft.com/office/drawing/2015/10/21/chartex" xmlns:cx3="http://schemas.microsoft.com/office/drawing/2016/5/9/chartex" xmlns:cx4="http://schemas.microsoft.com/office/drawing/2016/5/10/chartex" xmlns:cx5="http://schemas.microsoft.com/office/drawing/2016/5/11/chartex" xmlns:cx6="http://schemas.microsoft.com/office/drawing/2016/5/12/chartex" xmlns:cx7="http://schemas.microsoft.com/office/drawing/2016/5/13/chartex" xmlns:cx8="http://schemas.microsoft.com/office/drawing/2016/5/14/chartex" xmlns:mc="http://schemas.openxmlformats.org/markup-compatibility/2006" xmlns:aink="http://schemas.microsoft.com/office/drawing/2016/ink" xmlns:am3d="http://schemas.microsoft.com/office/drawing/2017/model3d" xmlns:o="urn:schemas-microsoft-com:office:office" xmlns:oel="http://schemas.microsoft.com/office/2019/extlst" xmlns:r="http://schemas.openxmlformats.org/officeDocument/2006/relationships" xmlns:m="http://schemas.openxmlformats.org/officeDocument/2006/math" xmlns:v="urn:schemas-microsoft-com:vml" xmlns:wp14="http://schemas.microsoft.com/office/word/2010/wordprocessingDrawing" xmlns:wp="http://schemas.openxmlformats.org/drawingml/2006/wordprocessingDrawing" xmlns:w10="urn:schemas-microsoft-com:office:word" xmlns:w="http://schemas.openxmlformats.org/wordprocessingml/2006/main" xmlns:w14="http://schemas.microsoft.com/office/word/2010/wordml" xmlns:w15="http://schemas.microsoft.com/office/word/2012/wordml" xmlns:w16cex="http://schemas.microsoft.com/office/word/2018/wordml/cex" xmlns:w16cid="http://schemas.microsoft.com/office/word/2016/wordml/cid" xmlns:w16="http://schemas.microsoft.com/office/word/2018/wordml" xmlns:w16sdtdh="http://schemas.microsoft.com/office/word/2020/wordml/sdtdatahash" xmlns:w16se="http://schemas.microsoft.com/office/word/2015/wordml/symex" xmlns:wpg="http://schemas.microsoft.com/office/word/2010/wordprocessingGroup" xmlns:wpi="http://schemas.microsoft.com/office/word/2010/wordprocessingInk" xmlns:wne="http://schemas.microsoft.com/office/word/2006/wordml" xmlns:wps="http://schemas.microsoft.com/office/word/2010/wordprocessingShape" mc:Ignorable="w14 w15 w16se w16cid w16 w16cex w16sdtdh wp14">
   <w:body>
     <w:p>
+      <w:proofErr w:type="spellStart"/>
       <w:r>
         <w:rPr>
           <w:rFonts w:hint="eastAsia"/>
         </w:rPr>
         <w:t>npx</w:t>
       </w:r>
-      <w:r>
-        <w:t xml:space="preserve"> create-react-app crypto-exchange –use-npm</w:t>
-      </w:r>
-    </w:p>
-    <w:p>
-      <w:r>
-        <w:t>npx hardhat</w:t>
-      </w:r>
-    </w:p>
+      <w:proofErr w:type="spellEnd"/>
+      <w:r>
+        <w:t xml:space="preserve"> create-react-app crypto-exchange –use-</w:t>
+      </w:r>
+      <w:proofErr w:type="spellStart"/>
+      <w:r>
+        <w:t>npm</w:t>
+      </w:r>
+      <w:proofErr w:type="spellEnd"/>
+    </w:p>
+    <w:p>
+      <w:r>
+        <w:t>//use hardhat framework for this project</w:t>
+      </w:r>
+    </w:p>
+    <w:p>
+      <w:proofErr w:type="spellStart"/>
+      <w:r>
+        <w:t>npx</w:t>
+      </w:r>
+      <w:proofErr w:type="spellEnd"/>
+      <w:r>
+        <w:t xml:space="preserve"> hardhat</w:t>
+      </w:r>
+      <w:r>
+        <w:t xml:space="preserve"> </w:t>
+      </w:r>
+    </w:p>
+    <w:p>
+      <w:r>
+        <w:t xml:space="preserve">//start hardhat network </w:t>
+      </w:r>
+    </w:p>
+    <w:p>
+      <w:proofErr w:type="spellStart"/>
+      <w:r>
+        <w:rPr>
+          <w:rFonts w:hint="eastAsia"/>
+        </w:rPr>
+        <w:t>n</w:t>
+      </w:r>
+      <w:r>
+        <w:t>px</w:t>
+      </w:r>
+      <w:proofErr w:type="spellEnd"/>
+      <w:r>
+        <w:t xml:space="preserve"> hardhat node</w:t>
+      </w:r>
+    </w:p>
+    <w:p>
+      <w:r>
+        <w:t>//configure hardhat configuration file</w:t>
+      </w:r>
+      <w:r>
+        <w:t>: hardhat.config.js:</w:t>
+      </w:r>
+    </w:p>
+    <w:p>
+      <w:pPr>
+        <w:shd w:val="clear" w:color="auto" w:fill="1F1F1F"/>
+        <w:spacing w:after="0" w:line="285" w:lineRule="atLeast"/>
+        <w:rPr>
+          <w:rFonts w:ascii="Consolas" w:eastAsia="Times New Roman" w:hAnsi="Consolas" w:cs="Times New Roman"/>
+          <w:color w:val="CCCCCC"/>
+          <w:kern w:val="0"/>
+          <w:sz w:val="21"/>
+          <w:szCs w:val="21"/>
+          <w14:ligatures w14:val="none"/>
+        </w:rPr>
+      </w:pPr>
+      <w:proofErr w:type="spellStart"/>
+      <w:r>
+        <w:rPr>
+          <w:rFonts w:ascii="Consolas" w:eastAsia="Times New Roman" w:hAnsi="Consolas" w:cs="Times New Roman"/>
+          <w:color w:val="4EC9B0"/>
+          <w:kern w:val="0"/>
+          <w:sz w:val="21"/>
+          <w:szCs w:val="21"/>
+          <w14:ligatures w14:val="none"/>
+        </w:rPr>
+        <w:t>module</w:t>
+      </w:r>
+      <w:r>
+        <w:rPr>
+          <w:rFonts w:ascii="Consolas" w:eastAsia="Times New Roman" w:hAnsi="Consolas" w:cs="Times New Roman"/>
+          <w:color w:val="CCCCCC"/>
+          <w:kern w:val="0"/>
+          <w:sz w:val="21"/>
+          <w:szCs w:val="21"/>
+          <w14:ligatures w14:val="none"/>
+        </w:rPr>
+        <w:t>.</w:t>
+      </w:r>
+      <w:r>
+        <w:rPr>
+          <w:rFonts w:ascii="Consolas" w:eastAsia="Times New Roman" w:hAnsi="Consolas" w:cs="Times New Roman"/>
+          <w:color w:val="4EC9B0"/>
+          <w:kern w:val="0"/>
+          <w:sz w:val="21"/>
+          <w:szCs w:val="21"/>
+          <w14:ligatures w14:val="none"/>
+        </w:rPr>
+        <w:t>exports</w:t>
+      </w:r>
+      <w:proofErr w:type="spellEnd"/>
+      <w:r>
+        <w:rPr>
+          <w:rFonts w:ascii="Consolas" w:eastAsia="Times New Roman" w:hAnsi="Consolas" w:cs="Times New Roman"/>
+          <w:color w:val="CCCCCC"/>
+          <w:kern w:val="0"/>
+          <w:sz w:val="21"/>
+          <w:szCs w:val="21"/>
+          <w14:ligatures w14:val="none"/>
+        </w:rPr>
+        <w:t xml:space="preserve"> </w:t>
+      </w:r>
+      <w:r>
+        <w:rPr>
+          <w:rFonts w:ascii="Consolas" w:eastAsia="Times New Roman" w:hAnsi="Consolas" w:cs="Times New Roman"/>
+          <w:color w:val="D4D4D4"/>
+          <w:kern w:val="0"/>
+          <w:sz w:val="21"/>
+          <w:szCs w:val="21"/>
+          <w14:ligatures w14:val="none"/>
+        </w:rPr>
+        <w:t>=</w:t>
+      </w:r>
+      <w:r>
+        <w:rPr>
+          <w:rFonts w:ascii="Consolas" w:eastAsia="Times New Roman" w:hAnsi="Consolas" w:cs="Times New Roman"/>
+          <w:color w:val="CCCCCC"/>
+          <w:kern w:val="0"/>
+          <w:sz w:val="21"/>
+          <w:szCs w:val="21"/>
+          <w14:ligatures w14:val="none"/>
+        </w:rPr>
+        <w:t xml:space="preserve"> {</w:t>
+      </w:r>
+    </w:p>
+    <w:p>
+      <w:pPr>
+        <w:shd w:val="clear" w:color="auto" w:fill="1F1F1F"/>
+        <w:spacing w:after="0" w:line="285" w:lineRule="atLeast"/>
+        <w:rPr>
+          <w:rFonts w:ascii="Consolas" w:eastAsia="Times New Roman" w:hAnsi="Consolas" w:cs="Times New Roman"/>
+          <w:color w:val="CCCCCC"/>
+          <w:kern w:val="0"/>
+          <w:sz w:val="21"/>
+          <w:szCs w:val="21"/>
+          <w14:ligatures w14:val="none"/>
+        </w:rPr>
+      </w:pPr>
+      <w:r>
+        <w:rPr>
+          <w:rFonts w:ascii="Consolas" w:eastAsia="Times New Roman" w:hAnsi="Consolas" w:cs="Times New Roman"/>
+          <w:color w:val="CCCCCC"/>
+          <w:kern w:val="0"/>
+          <w:sz w:val="21"/>
+          <w:szCs w:val="21"/>
+          <w14:ligatures w14:val="none"/>
+        </w:rPr>
+        <w:t xml:space="preserve">  </w:t>
+      </w:r>
+      <w:r>
+        <w:rPr>
+          <w:rFonts w:ascii="Consolas" w:eastAsia="Times New Roman" w:hAnsi="Consolas" w:cs="Times New Roman"/>
+          <w:color w:val="9CDCFE"/>
+          <w:kern w:val="0"/>
+          <w:sz w:val="21"/>
+          <w:szCs w:val="21"/>
+          <w14:ligatures w14:val="none"/>
+        </w:rPr>
+        <w:t>solidity:</w:t>
+      </w:r>
+      <w:r>
+        <w:rPr>
+          <w:rFonts w:ascii="Consolas" w:eastAsia="Times New Roman" w:hAnsi="Consolas" w:cs="Times New Roman"/>
+          <w:color w:val="CCCCCC"/>
+          <w:kern w:val="0"/>
+          <w:sz w:val="21"/>
+          <w:szCs w:val="21"/>
+          <w14:ligatures w14:val="none"/>
+        </w:rPr>
+        <w:t xml:space="preserve"> </w:t>
+      </w:r>
+      <w:r>
+        <w:rPr>
+          <w:rFonts w:ascii="Consolas" w:eastAsia="Times New Roman" w:hAnsi="Consolas" w:cs="Times New Roman"/>
+          <w:color w:val="CE9178"/>
+          <w:kern w:val="0"/>
+          <w:sz w:val="21"/>
+          <w:szCs w:val="21"/>
+          <w14:ligatures w14:val="none"/>
+        </w:rPr>
+        <w:t>"0.8.18"</w:t>
+      </w:r>
+      <w:r>
+        <w:rPr>
+          <w:rFonts w:ascii="Consolas" w:eastAsia="Times New Roman" w:hAnsi="Consolas" w:cs="Times New Roman"/>
+          <w:color w:val="CCCCCC"/>
+          <w:kern w:val="0"/>
+          <w:sz w:val="21"/>
+          <w:szCs w:val="21"/>
+          <w14:ligatures w14:val="none"/>
+        </w:rPr>
+        <w:t>,</w:t>
+      </w:r>
+    </w:p>
+    <w:p>
+      <w:pPr>
+        <w:shd w:val="clear" w:color="auto" w:fill="1F1F1F"/>
+        <w:spacing w:after="0" w:line="285" w:lineRule="atLeast"/>
+        <w:rPr>
+          <w:rFonts w:ascii="Consolas" w:eastAsia="Times New Roman" w:hAnsi="Consolas" w:cs="Times New Roman"/>
+          <w:color w:val="CCCCCC"/>
+          <w:kern w:val="0"/>
+          <w:sz w:val="21"/>
+          <w:szCs w:val="21"/>
+          <w14:ligatures w14:val="none"/>
+        </w:rPr>
+      </w:pPr>
+      <w:r>
+        <w:rPr>
+          <w:rFonts w:ascii="Consolas" w:eastAsia="Times New Roman" w:hAnsi="Consolas" w:cs="Times New Roman"/>
+          <w:color w:val="CCCCCC"/>
+          <w:kern w:val="0"/>
+          <w:sz w:val="21"/>
+          <w:szCs w:val="21"/>
+          <w14:ligatures w14:val="none"/>
+        </w:rPr>
+        <w:t xml:space="preserve">  </w:t>
+      </w:r>
+      <w:r>
+        <w:rPr>
+          <w:rFonts w:ascii="Consolas" w:eastAsia="Times New Roman" w:hAnsi="Consolas" w:cs="Times New Roman"/>
+          <w:color w:val="9CDCFE"/>
+          <w:kern w:val="0"/>
+          <w:sz w:val="21"/>
+          <w:szCs w:val="21"/>
+          <w14:ligatures w14:val="none"/>
+        </w:rPr>
+        <w:t>networks:</w:t>
+      </w:r>
+      <w:r>
+        <w:rPr>
+          <w:rFonts w:ascii="Consolas" w:eastAsia="Times New Roman" w:hAnsi="Consolas" w:cs="Times New Roman"/>
+          <w:color w:val="CCCCCC"/>
+          <w:kern w:val="0"/>
+          <w:sz w:val="21"/>
+          <w:szCs w:val="21"/>
+          <w14:ligatures w14:val="none"/>
+        </w:rPr>
+        <w:t xml:space="preserve"> {</w:t>
+      </w:r>
+    </w:p>
+    <w:p>
+      <w:pPr>
+        <w:shd w:val="clear" w:color="auto" w:fill="1F1F1F"/>
+        <w:spacing w:after="0" w:line="285" w:lineRule="atLeast"/>
+        <w:rPr>
+          <w:rFonts w:ascii="Consolas" w:eastAsia="Times New Roman" w:hAnsi="Consolas" w:cs="Times New Roman"/>
+          <w:color w:val="CCCCCC"/>
+          <w:kern w:val="0"/>
+          <w:sz w:val="21"/>
+          <w:szCs w:val="21"/>
+          <w14:ligatures w14:val="none"/>
+        </w:rPr>
+      </w:pPr>
+      <w:r>
+        <w:rPr>
+          <w:rFonts w:ascii="Consolas" w:eastAsia="Times New Roman" w:hAnsi="Consolas" w:cs="Times New Roman"/>
+          <w:color w:val="CCCCCC"/>
+          <w:kern w:val="0"/>
+          <w:sz w:val="21"/>
+          <w:szCs w:val="21"/>
+          <w14:ligatures w14:val="none"/>
+        </w:rPr>
+        <w:t xml:space="preserve">    </w:t>
+      </w:r>
+      <w:r>
+        <w:rPr>
+          <w:rFonts w:ascii="Consolas" w:eastAsia="Times New Roman" w:hAnsi="Consolas" w:cs="Times New Roman"/>
+          <w:color w:val="9CDCFE"/>
+          <w:kern w:val="0"/>
+          <w:sz w:val="21"/>
+          <w:szCs w:val="21"/>
+          <w14:ligatures w14:val="none"/>
+        </w:rPr>
+        <w:t>localhost:</w:t>
+      </w:r>
+      <w:r>
+        <w:rPr>
+          <w:rFonts w:ascii="Consolas" w:eastAsia="Times New Roman" w:hAnsi="Consolas" w:cs="Times New Roman"/>
+          <w:color w:val="CCCCCC"/>
+          <w:kern w:val="0"/>
+          <w:sz w:val="21"/>
+          <w:szCs w:val="21"/>
+          <w14:ligatures w14:val="none"/>
+        </w:rPr>
+        <w:t xml:space="preserve"> {},</w:t>
+      </w:r>
+    </w:p>
+    <w:p>
+      <w:pPr>
+        <w:shd w:val="clear" w:color="auto" w:fill="1F1F1F"/>
+        <w:spacing w:after="0" w:line="285" w:lineRule="atLeast"/>
+        <w:rPr>
+          <w:rFonts w:ascii="Consolas" w:eastAsia="Times New Roman" w:hAnsi="Consolas" w:cs="Times New Roman"/>
+          <w:color w:val="CCCCCC"/>
+          <w:kern w:val="0"/>
+          <w:sz w:val="21"/>
+          <w:szCs w:val="21"/>
+          <w14:ligatures w14:val="none"/>
+        </w:rPr>
+      </w:pPr>
+      <w:r>
+        <w:rPr>
+          <w:rFonts w:ascii="Consolas" w:eastAsia="Times New Roman" w:hAnsi="Consolas" w:cs="Times New Roman"/>
+          <w:color w:val="CCCCCC"/>
+          <w:kern w:val="0"/>
+          <w:sz w:val="21"/>
+          <w:szCs w:val="21"/>
+          <w14:ligatures w14:val="none"/>
+        </w:rPr>
+        <w:t>  },</w:t>
+      </w:r>
+    </w:p>
+    <w:p>
+      <w:pPr>
+        <w:shd w:val="clear" w:color="auto" w:fill="1F1F1F"/>
+        <w:spacing w:after="0" w:line="285" w:lineRule="atLeast"/>
+        <w:rPr>
+          <w:rFonts w:ascii="Consolas" w:eastAsia="Times New Roman" w:hAnsi="Consolas" w:cs="Times New Roman"/>
+          <w:color w:val="CCCCCC"/>
+          <w:kern w:val="0"/>
+          <w:sz w:val="21"/>
+          <w:szCs w:val="21"/>
+          <w14:ligatures w14:val="none"/>
+        </w:rPr>
+      </w:pPr>
+      <w:r>
+        <w:rPr>
+          <w:rFonts w:ascii="Consolas" w:eastAsia="Times New Roman" w:hAnsi="Consolas" w:cs="Times New Roman"/>
+          <w:color w:val="CCCCCC"/>
+          <w:kern w:val="0"/>
+          <w:sz w:val="21"/>
+          <w:szCs w:val="21"/>
+          <w14:ligatures w14:val="none"/>
+        </w:rPr>
+        <w:t>};</w:t>
+      </w:r>
+    </w:p>
+    <w:p/>
+    <w:p>
+      <w:proofErr w:type="spellStart"/>
+      <w:r>
+        <w:rPr>
+          <w:rFonts w:hint="eastAsia"/>
+        </w:rPr>
+        <w:t>npx</w:t>
+      </w:r>
+      <w:proofErr w:type="spellEnd"/>
+      <w:r>
+        <w:t xml:space="preserve"> hardhat compile</w:t>
+      </w:r>
+    </w:p>
+    <w:p>
+      <w:r>
+        <w:t xml:space="preserve">//write hardhat deployment </w:t>
+      </w:r>
+      <w:proofErr w:type="spellStart"/>
+      <w:r>
+        <w:t>script</w:t>
+      </w:r>
+      <w:r>
+        <w:t>:deploy.js</w:t>
+      </w:r>
+      <w:proofErr w:type="spellEnd"/>
+    </w:p>
+    <w:p>
+      <w:proofErr w:type="spellStart"/>
+      <w:r>
+        <w:t>npx</w:t>
+      </w:r>
+      <w:proofErr w:type="spellEnd"/>
+      <w:r>
+        <w:t xml:space="preserve"> hardhat run --network localhost ./scripts/deploy.js</w:t>
+      </w:r>
+    </w:p>
+    <w:p>
+      <w:r>
+        <w:t>//connect to hardhat console on localhost:</w:t>
+      </w:r>
+    </w:p>
+    <w:p>
+      <w:proofErr w:type="spellStart"/>
+      <w:r>
+        <w:t>npx</w:t>
+      </w:r>
+      <w:proofErr w:type="spellEnd"/>
+      <w:r>
+        <w:t xml:space="preserve"> hardhat console –network localhost </w:t>
+      </w:r>
+    </w:p>
+    <w:p>
+      <w:r>
+        <w:rPr>
+          <w:rFonts w:hint="eastAsia"/>
+        </w:rPr>
+        <w:t>/</w:t>
+      </w:r>
+      <w:r>
+        <w:t>/write a test</w:t>
+      </w:r>
+    </w:p>
+    <w:p>
+      <w:r>
+        <w:t>Token.js</w:t>
+      </w:r>
+    </w:p>
+    <w:p>
+      <w:pPr>
+        <w:rPr>
+          <w:rFonts w:hint="eastAsia"/>
+        </w:rPr>
+      </w:pPr>
+    </w:p>
+    <w:p>
+      <w:r>
+        <w:t>//create a migration script</w:t>
+      </w:r>
+    </w:p>
+    <w:p/>
     <w:sectPr>
       <w:pgSz w:w="11909" w:h="16834" w:code="9"/>
       <w:pgMar w:top="1440" w:right="1440" w:bottom="1440" w:left="1440" w:header="720" w:footer="720" w:gutter="0"/>

</xml_diff>